<commit_message>
done some correction in assignment 2 and 4
</commit_message>
<xml_diff>
--- a/Assignment 4(Selectors)/Assignment4.docx
+++ b/Assignment 4(Selectors)/Assignment4.docx
@@ -312,7 +312,47 @@
             <w:szCs w:val="23"/>
             <w:shd w:val="clear" w:color="auto" w:fill="FFFFFF"/>
           </w:rPr>
-          <w:t>https://dev.suriname.codefirm.net/signup</w:t>
+          <w:t>https://dev.suriname.co</w:t>
+        </w:r>
+        <w:r>
+          <w:rPr>
+            <w:rStyle w:val="Hyperlink"/>
+            <w:rFonts w:ascii="Segoe UI" w:hAnsi="Segoe UI" w:cs="Segoe UI"/>
+            <w:sz w:val="23"/>
+            <w:szCs w:val="23"/>
+            <w:shd w:val="clear" w:color="auto" w:fill="FFFFFF"/>
+          </w:rPr>
+          <w:t>d</w:t>
+        </w:r>
+        <w:r>
+          <w:rPr>
+            <w:rStyle w:val="Hyperlink"/>
+            <w:rFonts w:ascii="Segoe UI" w:hAnsi="Segoe UI" w:cs="Segoe UI"/>
+            <w:sz w:val="23"/>
+            <w:szCs w:val="23"/>
+            <w:shd w:val="clear" w:color="auto" w:fill="FFFFFF"/>
+          </w:rPr>
+          <w:t>efirm</w:t>
+        </w:r>
+        <w:r>
+          <w:rPr>
+            <w:rStyle w:val="Hyperlink"/>
+            <w:rFonts w:ascii="Segoe UI" w:hAnsi="Segoe UI" w:cs="Segoe UI"/>
+            <w:sz w:val="23"/>
+            <w:szCs w:val="23"/>
+            <w:shd w:val="clear" w:color="auto" w:fill="FFFFFF"/>
+          </w:rPr>
+          <w:t>.</w:t>
+        </w:r>
+        <w:r>
+          <w:rPr>
+            <w:rStyle w:val="Hyperlink"/>
+            <w:rFonts w:ascii="Segoe UI" w:hAnsi="Segoe UI" w:cs="Segoe UI"/>
+            <w:sz w:val="23"/>
+            <w:szCs w:val="23"/>
+            <w:shd w:val="clear" w:color="auto" w:fill="FFFFFF"/>
+          </w:rPr>
+          <w:t>net/signup</w:t>
         </w:r>
       </w:hyperlink>
       <w:r>
@@ -990,10 +1030,10 @@
           <w:p>
             <w:pPr>
               <w:ind w:left="-5"/>
-              <w:rPr>
-                <w:b/>
-              </w:rPr>
-            </w:pPr>
+            </w:pPr>
+            <w:r>
+              <w:t>check</w:t>
+            </w:r>
           </w:p>
         </w:tc>
         <w:tc>
@@ -1003,10 +1043,18 @@
           <w:p>
             <w:pPr>
               <w:ind w:left="-5"/>
-              <w:rPr>
-                <w:b/>
-              </w:rPr>
-            </w:pPr>
+            </w:pPr>
+            <w:r>
+              <w:t>label[for='</w:t>
+            </w:r>
+            <w:proofErr w:type="spellStart"/>
+            <w:r>
+              <w:t>registerAct</w:t>
+            </w:r>
+            <w:proofErr w:type="spellEnd"/>
+            <w:r>
+              <w:t>-checkbox']</w:t>
+            </w:r>
           </w:p>
         </w:tc>
         <w:tc>
@@ -1016,10 +1064,18 @@
           <w:p>
             <w:pPr>
               <w:ind w:left="-5"/>
-              <w:rPr>
-                <w:b/>
-              </w:rPr>
-            </w:pPr>
+            </w:pPr>
+            <w:r>
+              <w:t>$("label[for='</w:t>
+            </w:r>
+            <w:proofErr w:type="spellStart"/>
+            <w:r>
+              <w:t>registerAct</w:t>
+            </w:r>
+            <w:proofErr w:type="spellEnd"/>
+            <w:r>
+              <w:t>-checkbox']")</w:t>
+            </w:r>
           </w:p>
         </w:tc>
         <w:tc>
@@ -1029,10 +1085,18 @@
           <w:p>
             <w:pPr>
               <w:ind w:left="-5"/>
-              <w:rPr>
-                <w:b/>
-              </w:rPr>
-            </w:pPr>
+            </w:pPr>
+            <w:r>
+              <w:t>//label[@for='</w:t>
+            </w:r>
+            <w:proofErr w:type="spellStart"/>
+            <w:r>
+              <w:t>registerAct</w:t>
+            </w:r>
+            <w:proofErr w:type="spellEnd"/>
+            <w:r>
+              <w:t>-checkbox']</w:t>
+            </w:r>
           </w:p>
         </w:tc>
       </w:tr>
@@ -1056,10 +1120,10 @@
           <w:p>
             <w:pPr>
               <w:ind w:left="-5"/>
-              <w:rPr>
-                <w:b/>
-              </w:rPr>
-            </w:pPr>
+            </w:pPr>
+            <w:r>
+              <w:t>Back to login</w:t>
+            </w:r>
           </w:p>
         </w:tc>
         <w:tc>
@@ -1069,10 +1133,10 @@
           <w:p>
             <w:pPr>
               <w:ind w:left="-5"/>
-              <w:rPr>
-                <w:b/>
-              </w:rPr>
-            </w:pPr>
+            </w:pPr>
+            <w:r>
+              <w:t>button[type='button']</w:t>
+            </w:r>
           </w:p>
         </w:tc>
         <w:tc>
@@ -1082,10 +1146,10 @@
           <w:p>
             <w:pPr>
               <w:ind w:left="-5"/>
-              <w:rPr>
-                <w:b/>
-              </w:rPr>
-            </w:pPr>
+            </w:pPr>
+            <w:r>
+              <w:t>$("button[type='button']")</w:t>
+            </w:r>
           </w:p>
         </w:tc>
         <w:tc>
@@ -1095,10 +1159,10 @@
           <w:p>
             <w:pPr>
               <w:ind w:left="-5"/>
-              <w:rPr>
-                <w:b/>
-              </w:rPr>
-            </w:pPr>
+            </w:pPr>
+            <w:r>
+              <w:t>//button[@type='button']</w:t>
+            </w:r>
           </w:p>
         </w:tc>
       </w:tr>
@@ -1415,64 +1479,6 @@
           </w:p>
         </w:tc>
       </w:tr>
-      <w:tr>
-        <w:tc>
-          <w:tcPr>
-            <w:tcW w:w="1402" w:type="dxa"/>
-          </w:tcPr>
-          <w:p>
-            <w:pPr>
-              <w:rPr>
-                <w:b/>
-                <w:sz w:val="56"/>
-                <w:szCs w:val="56"/>
-              </w:rPr>
-            </w:pPr>
-          </w:p>
-        </w:tc>
-        <w:tc>
-          <w:tcPr>
-            <w:tcW w:w="2363" w:type="dxa"/>
-          </w:tcPr>
-          <w:p>
-            <w:pPr>
-              <w:rPr>
-                <w:b/>
-                <w:sz w:val="56"/>
-                <w:szCs w:val="56"/>
-              </w:rPr>
-            </w:pPr>
-          </w:p>
-        </w:tc>
-        <w:tc>
-          <w:tcPr>
-            <w:tcW w:w="2822" w:type="dxa"/>
-          </w:tcPr>
-          <w:p>
-            <w:pPr>
-              <w:rPr>
-                <w:b/>
-                <w:sz w:val="56"/>
-                <w:szCs w:val="56"/>
-              </w:rPr>
-            </w:pPr>
-          </w:p>
-        </w:tc>
-        <w:tc>
-          <w:tcPr>
-            <w:tcW w:w="2763" w:type="dxa"/>
-          </w:tcPr>
-          <w:p>
-            <w:pPr>
-              <w:rPr>
-                <w:b/>
-                <w:sz w:val="56"/>
-                <w:szCs w:val="56"/>
-              </w:rPr>
-            </w:pPr>
-          </w:p>
-        </w:tc>
-      </w:tr>
     </w:tbl>
     <w:p>
       <w:pPr>
@@ -1503,6 +1509,7 @@
           <w:szCs w:val="56"/>
           <w:shd w:val="clear" w:color="auto" w:fill="FFFFFF"/>
         </w:rPr>
+        <w:lastRenderedPageBreak/>
         <w:t>B</w:t>
       </w:r>
       <w:r>
@@ -1529,7 +1536,55 @@
             <w:u w:val="none"/>
             <w:shd w:val="clear" w:color="auto" w:fill="FFFFFF"/>
           </w:rPr>
-          <w:t>https://dev.suriname.codefirm.net/coins</w:t>
+          <w:t>https://dev.suriname.cod</w:t>
+        </w:r>
+        <w:r>
+          <w:rPr>
+            <w:rStyle w:val="Hyperlink"/>
+            <w:rFonts w:ascii="Segoe UI" w:hAnsi="Segoe UI" w:cs="Segoe UI"/>
+            <w:color w:val="559CFB"/>
+            <w:sz w:val="23"/>
+            <w:szCs w:val="23"/>
+            <w:u w:val="none"/>
+            <w:shd w:val="clear" w:color="auto" w:fill="FFFFFF"/>
+          </w:rPr>
+          <w:t>e</w:t>
+        </w:r>
+        <w:r>
+          <w:rPr>
+            <w:rStyle w:val="Hyperlink"/>
+            <w:rFonts w:ascii="Segoe UI" w:hAnsi="Segoe UI" w:cs="Segoe UI"/>
+            <w:color w:val="559CFB"/>
+            <w:sz w:val="23"/>
+            <w:szCs w:val="23"/>
+            <w:u w:val="none"/>
+            <w:shd w:val="clear" w:color="auto" w:fill="FFFFFF"/>
+          </w:rPr>
+          <w:t>firm.</w:t>
+        </w:r>
+        <w:r>
+          <w:rPr>
+            <w:rStyle w:val="Hyperlink"/>
+            <w:rFonts w:ascii="Segoe UI" w:hAnsi="Segoe UI" w:cs="Segoe UI"/>
+            <w:color w:val="559CFB"/>
+            <w:sz w:val="23"/>
+            <w:szCs w:val="23"/>
+            <w:u w:val="none"/>
+            <w:shd w:val="clear" w:color="auto" w:fill="FFFFFF"/>
+          </w:rPr>
+          <w:t>n</w:t>
+        </w:r>
+        <w:r>
+          <w:rPr>
+            <w:rStyle w:val="Hyperlink"/>
+            <w:rFonts w:ascii="Segoe UI" w:hAnsi="Segoe UI" w:cs="Segoe UI"/>
+            <w:color w:val="559CFB"/>
+            <w:sz w:val="23"/>
+            <w:szCs w:val="23"/>
+            <w:u w:val="none"/>
+            <w:shd w:val="clear" w:color="auto" w:fill="FFFFFF"/>
+          </w:rPr>
+          <w:t>et/coins</w:t>
         </w:r>
       </w:hyperlink>
     </w:p>
@@ -1540,15 +1595,15 @@
         <w:tblLook w:val="04A0" w:firstRow="1" w:lastRow="0" w:firstColumn="1" w:lastColumn="0" w:noHBand="0" w:noVBand="1"/>
       </w:tblPr>
       <w:tblGrid>
-        <w:gridCol w:w="1588"/>
-        <w:gridCol w:w="1748"/>
-        <w:gridCol w:w="1749"/>
-        <w:gridCol w:w="4265"/>
+        <w:gridCol w:w="1155"/>
+        <w:gridCol w:w="2205"/>
+        <w:gridCol w:w="2605"/>
+        <w:gridCol w:w="3385"/>
       </w:tblGrid>
       <w:tr>
         <w:tc>
           <w:tcPr>
-            <w:tcW w:w="2337" w:type="dxa"/>
+            <w:tcW w:w="1155" w:type="dxa"/>
           </w:tcPr>
           <w:p>
             <w:pPr>
@@ -1570,7 +1625,7 @@
         </w:tc>
         <w:tc>
           <w:tcPr>
-            <w:tcW w:w="2337" w:type="dxa"/>
+            <w:tcW w:w="2205" w:type="dxa"/>
           </w:tcPr>
           <w:p>
             <w:pPr>
@@ -1594,7 +1649,7 @@
         </w:tc>
         <w:tc>
           <w:tcPr>
-            <w:tcW w:w="2338" w:type="dxa"/>
+            <w:tcW w:w="2605" w:type="dxa"/>
           </w:tcPr>
           <w:p>
             <w:pPr>
@@ -1618,7 +1673,7 @@
         </w:tc>
         <w:tc>
           <w:tcPr>
-            <w:tcW w:w="2338" w:type="dxa"/>
+            <w:tcW w:w="3385" w:type="dxa"/>
           </w:tcPr>
           <w:p>
             <w:pPr>
@@ -1644,21 +1699,176 @@
       <w:tr>
         <w:tc>
           <w:tcPr>
-            <w:tcW w:w="2337" w:type="dxa"/>
-          </w:tcPr>
-          <w:p>
-            <w:r>
-              <w:t>Random table data</w:t>
-            </w:r>
-          </w:p>
-        </w:tc>
-        <w:tc>
-          <w:tcPr>
-            <w:tcW w:w="2337" w:type="dxa"/>
-          </w:tcPr>
-          <w:p>
-            <w:r>
-              <w:t xml:space="preserve">body &gt; </w:t>
+            <w:tcW w:w="1155" w:type="dxa"/>
+          </w:tcPr>
+          <w:p>
+            <w:r>
+              <w:t>Buy Button</w:t>
+            </w:r>
+          </w:p>
+        </w:tc>
+        <w:tc>
+          <w:tcPr>
+            <w:tcW w:w="2205" w:type="dxa"/>
+          </w:tcPr>
+          <w:p>
+            <w:r>
+              <w:t>div[class='ant-card buy'] div[class='coins-card-body']</w:t>
+            </w:r>
+          </w:p>
+        </w:tc>
+        <w:tc>
+          <w:tcPr>
+            <w:tcW w:w="2605" w:type="dxa"/>
+          </w:tcPr>
+          <w:p>
+            <w:r>
+              <w:t>$("div[class='ant-card buy'] div[class='coins-card-body']")</w:t>
+            </w:r>
+          </w:p>
+        </w:tc>
+        <w:tc>
+          <w:tcPr>
+            <w:tcW w:w="3385" w:type="dxa"/>
+          </w:tcPr>
+          <w:p>
+            <w:r>
+              <w:t>//div[@class='ant-card buy']//div[@class='coins-card-body']</w:t>
+            </w:r>
+          </w:p>
+        </w:tc>
+      </w:tr>
+      <w:tr>
+        <w:tc>
+          <w:tcPr>
+            <w:tcW w:w="1155" w:type="dxa"/>
+          </w:tcPr>
+          <w:p>
+            <w:r>
+              <w:t>Input coin</w:t>
+            </w:r>
+          </w:p>
+        </w:tc>
+        <w:tc>
+          <w:tcPr>
+            <w:tcW w:w="2205" w:type="dxa"/>
+          </w:tcPr>
+          <w:p>
+            <w:r>
+              <w:t>#coin</w:t>
+            </w:r>
+          </w:p>
+        </w:tc>
+        <w:tc>
+          <w:tcPr>
+            <w:tcW w:w="2605" w:type="dxa"/>
+          </w:tcPr>
+          <w:p>
+            <w:r>
+              <w:t>$("#coin")</w:t>
+            </w:r>
+          </w:p>
+        </w:tc>
+        <w:tc>
+          <w:tcPr>
+            <w:tcW w:w="3385" w:type="dxa"/>
+          </w:tcPr>
+          <w:p>
+            <w:r>
+              <w:t>//input[@id='coin']</w:t>
+            </w:r>
+          </w:p>
+        </w:tc>
+      </w:tr>
+      <w:tr>
+        <w:tc>
+          <w:tcPr>
+            <w:tcW w:w="1155" w:type="dxa"/>
+          </w:tcPr>
+          <w:p>
+            <w:r>
+              <w:t>Preview buy</w:t>
+            </w:r>
+          </w:p>
+        </w:tc>
+        <w:tc>
+          <w:tcPr>
+            <w:tcW w:w="2205" w:type="dxa"/>
+          </w:tcPr>
+          <w:p>
+            <w:r>
+              <w:t>button[type='submit']</w:t>
+            </w:r>
+          </w:p>
+        </w:tc>
+        <w:tc>
+          <w:tcPr>
+            <w:tcW w:w="2605" w:type="dxa"/>
+          </w:tcPr>
+          <w:p>
+            <w:r>
+              <w:t>$("button[type='submit']")</w:t>
+            </w:r>
+          </w:p>
+        </w:tc>
+        <w:tc>
+          <w:tcPr>
+            <w:tcW w:w="3385" w:type="dxa"/>
+          </w:tcPr>
+          <w:p>
+            <w:r>
+              <w:t>//button[@type='submit']</w:t>
+            </w:r>
+          </w:p>
+        </w:tc>
+      </w:tr>
+      <w:tr>
+        <w:tc>
+          <w:tcPr>
+            <w:tcW w:w="1155" w:type="dxa"/>
+          </w:tcPr>
+          <w:p>
+            <w:r>
+              <w:t>Random Table Data(</w:t>
+            </w:r>
+            <w:proofErr w:type="spellStart"/>
+            <w:r>
+              <w:t>sn</w:t>
+            </w:r>
+            <w:proofErr w:type="spellEnd"/>
+            <w:r>
+              <w:t xml:space="preserve"> no 1.date)</w:t>
+            </w:r>
+          </w:p>
+        </w:tc>
+        <w:tc>
+          <w:tcPr>
+            <w:tcW w:w="2205" w:type="dxa"/>
+          </w:tcPr>
+          <w:p>
+            <w:proofErr w:type="spellStart"/>
+            <w:r>
+              <w:t>tbody</w:t>
+            </w:r>
+            <w:proofErr w:type="spellEnd"/>
+            <w:r>
+              <w:t xml:space="preserve"> </w:t>
+            </w:r>
+            <w:proofErr w:type="spellStart"/>
+            <w:r>
+              <w:t>tr:nth-child</w:t>
+            </w:r>
+            <w:proofErr w:type="spellEnd"/>
+            <w:r>
+              <w:t xml:space="preserve">(1) </w:t>
+            </w:r>
+            <w:proofErr w:type="spellStart"/>
+            <w:r>
+              <w:t>td:nth-child</w:t>
+            </w:r>
+            <w:proofErr w:type="spellEnd"/>
+            <w:r>
+              <w:t xml:space="preserve">(2) </w:t>
             </w:r>
             <w:proofErr w:type="spellStart"/>
             <w:r>
@@ -1666,7 +1876,41 @@
             </w:r>
             <w:proofErr w:type="spellEnd"/>
             <w:r>
-              <w:t xml:space="preserve">(2) &gt; </w:t>
+              <w:t>(1)</w:t>
+            </w:r>
+          </w:p>
+        </w:tc>
+        <w:tc>
+          <w:tcPr>
+            <w:tcW w:w="2605" w:type="dxa"/>
+          </w:tcPr>
+          <w:p>
+            <w:r>
+              <w:t>$("</w:t>
+            </w:r>
+            <w:proofErr w:type="spellStart"/>
+            <w:r>
+              <w:t>tbody</w:t>
+            </w:r>
+            <w:proofErr w:type="spellEnd"/>
+            <w:r>
+              <w:t xml:space="preserve"> </w:t>
+            </w:r>
+            <w:proofErr w:type="spellStart"/>
+            <w:r>
+              <w:t>tr:nth-child</w:t>
+            </w:r>
+            <w:proofErr w:type="spellEnd"/>
+            <w:r>
+              <w:t xml:space="preserve">(1) </w:t>
+            </w:r>
+            <w:proofErr w:type="spellStart"/>
+            <w:r>
+              <w:t>td:nth-child</w:t>
+            </w:r>
+            <w:proofErr w:type="spellEnd"/>
+            <w:r>
+              <w:t xml:space="preserve">(2) </w:t>
             </w:r>
             <w:proofErr w:type="spellStart"/>
             <w:r>
@@ -1674,995 +1918,40 @@
             </w:r>
             <w:proofErr w:type="spellEnd"/>
             <w:r>
-              <w:t xml:space="preserve">(1) &gt; </w:t>
-            </w:r>
-            <w:proofErr w:type="spellStart"/>
-            <w:r>
-              <w:t>main:nth-child</w:t>
-            </w:r>
-            <w:proofErr w:type="spellEnd"/>
-            <w:r>
-              <w:t xml:space="preserve">(4) &gt; </w:t>
-            </w:r>
-            <w:proofErr w:type="spellStart"/>
-            <w:r>
-              <w:t>div:nth-child</w:t>
-            </w:r>
-            <w:proofErr w:type="spellEnd"/>
-            <w:r>
-              <w:t xml:space="preserve">(1) &gt; </w:t>
-            </w:r>
-            <w:proofErr w:type="spellStart"/>
-            <w:r>
-              <w:t>div:nth-child</w:t>
-            </w:r>
-            <w:proofErr w:type="spellEnd"/>
-            <w:r>
-              <w:t xml:space="preserve">(3) &gt; </w:t>
-            </w:r>
-            <w:proofErr w:type="spellStart"/>
-            <w:r>
-              <w:t>div:nth-child</w:t>
-            </w:r>
-            <w:proofErr w:type="spellEnd"/>
-            <w:r>
-              <w:t xml:space="preserve">(1) &gt; </w:t>
-            </w:r>
-            <w:proofErr w:type="spellStart"/>
-            <w:r>
-              <w:t>div:nth-child</w:t>
-            </w:r>
-            <w:proofErr w:type="spellEnd"/>
-            <w:r>
-              <w:t xml:space="preserve">(1) &gt; </w:t>
-            </w:r>
-            <w:proofErr w:type="spellStart"/>
-            <w:r>
-              <w:t>div:nth-child</w:t>
-            </w:r>
-            <w:proofErr w:type="spellEnd"/>
-            <w:r>
-              <w:t xml:space="preserve">(1) &gt; </w:t>
-            </w:r>
-            <w:proofErr w:type="spellStart"/>
-            <w:r>
-              <w:t>div:nth-child</w:t>
-            </w:r>
-            <w:proofErr w:type="spellEnd"/>
-            <w:r>
-              <w:t xml:space="preserve">(1) &gt; </w:t>
-            </w:r>
-            <w:proofErr w:type="spellStart"/>
-            <w:r>
-              <w:t>div:nth-child</w:t>
-            </w:r>
-            <w:proofErr w:type="spellEnd"/>
-            <w:r>
-              <w:t xml:space="preserve">(1) &gt; </w:t>
-            </w:r>
-            <w:proofErr w:type="spellStart"/>
-            <w:r>
-              <w:t>div:nth-child</w:t>
-            </w:r>
-            <w:proofErr w:type="spellEnd"/>
-            <w:r>
-              <w:t xml:space="preserve">(1) &gt; </w:t>
-            </w:r>
-            <w:proofErr w:type="spellStart"/>
-            <w:r>
-              <w:t>div:nth-child</w:t>
-            </w:r>
-            <w:proofErr w:type="spellEnd"/>
-            <w:r>
-              <w:t xml:space="preserve">(1) &gt; </w:t>
-            </w:r>
-            <w:proofErr w:type="spellStart"/>
-            <w:r>
-              <w:t>div:nth-child</w:t>
-            </w:r>
-            <w:proofErr w:type="spellEnd"/>
-            <w:r>
-              <w:t xml:space="preserve">(1) &gt; </w:t>
-            </w:r>
-            <w:proofErr w:type="spellStart"/>
-            <w:r>
-              <w:t>table:nth-child</w:t>
-            </w:r>
-            <w:proofErr w:type="spellEnd"/>
-            <w:r>
-              <w:t xml:space="preserve">(1) &gt; </w:t>
-            </w:r>
-            <w:proofErr w:type="spellStart"/>
-            <w:r>
-              <w:t>tbody:nth-child</w:t>
-            </w:r>
-            <w:proofErr w:type="spellEnd"/>
-            <w:r>
-              <w:t xml:space="preserve">(3) &gt; </w:t>
-            </w:r>
-            <w:proofErr w:type="spellStart"/>
-            <w:r>
-              <w:t>tr:nth-child</w:t>
-            </w:r>
-            <w:proofErr w:type="spellEnd"/>
-            <w:r>
-              <w:t xml:space="preserve">(4) &gt; </w:t>
-            </w:r>
-            <w:proofErr w:type="spellStart"/>
-            <w:r>
-              <w:t>td:nth-child</w:t>
-            </w:r>
-            <w:proofErr w:type="spellEnd"/>
-            <w:r>
-              <w:t xml:space="preserve">(3) &gt; </w:t>
-            </w:r>
-            <w:proofErr w:type="spellStart"/>
-            <w:r>
-              <w:t>div:nth-child</w:t>
-            </w:r>
-            <w:proofErr w:type="spellEnd"/>
-            <w:r>
-              <w:t xml:space="preserve">(1) &gt; </w:t>
-            </w:r>
-            <w:proofErr w:type="spellStart"/>
-            <w:r>
-              <w:t>span:nth-child</w:t>
-            </w:r>
-            <w:proofErr w:type="spellEnd"/>
-            <w:r>
-              <w:t>(1)</w:t>
-            </w:r>
-          </w:p>
-        </w:tc>
-        <w:tc>
-          <w:tcPr>
-            <w:tcW w:w="2338" w:type="dxa"/>
-          </w:tcPr>
-          <w:p>
-            <w:r>
-              <w:t xml:space="preserve">$("body &gt; </w:t>
-            </w:r>
-            <w:proofErr w:type="spellStart"/>
-            <w:r>
-              <w:t>div:nth-child</w:t>
-            </w:r>
-            <w:proofErr w:type="spellEnd"/>
-            <w:r>
-              <w:t xml:space="preserve">(2) &gt; </w:t>
-            </w:r>
-            <w:proofErr w:type="spellStart"/>
-            <w:r>
-              <w:t>div:nth-child</w:t>
-            </w:r>
-            <w:proofErr w:type="spellEnd"/>
-            <w:r>
-              <w:t xml:space="preserve">(1) &gt; </w:t>
-            </w:r>
-            <w:proofErr w:type="spellStart"/>
-            <w:r>
-              <w:t>main:nth-child</w:t>
-            </w:r>
-            <w:proofErr w:type="spellEnd"/>
-            <w:r>
-              <w:t xml:space="preserve">(4) &gt; </w:t>
-            </w:r>
-            <w:proofErr w:type="spellStart"/>
-            <w:r>
-              <w:t>div:nth-child</w:t>
-            </w:r>
-            <w:proofErr w:type="spellEnd"/>
-            <w:r>
-              <w:t xml:space="preserve">(1) &gt; </w:t>
-            </w:r>
-            <w:proofErr w:type="spellStart"/>
-            <w:r>
-              <w:t>div:nth-child</w:t>
-            </w:r>
-            <w:proofErr w:type="spellEnd"/>
-            <w:r>
-              <w:t xml:space="preserve">(3) &gt; </w:t>
-            </w:r>
-            <w:proofErr w:type="spellStart"/>
-            <w:r>
-              <w:t>div:nth-child</w:t>
-            </w:r>
-            <w:proofErr w:type="spellEnd"/>
-            <w:r>
-              <w:t xml:space="preserve">(1) &gt; </w:t>
-            </w:r>
-            <w:proofErr w:type="spellStart"/>
-            <w:r>
-              <w:t>div:nth-child</w:t>
-            </w:r>
-            <w:proofErr w:type="spellEnd"/>
-            <w:r>
-              <w:t xml:space="preserve">(1) &gt; </w:t>
-            </w:r>
-            <w:proofErr w:type="spellStart"/>
-            <w:r>
-              <w:t>div:nth-child</w:t>
-            </w:r>
-            <w:proofErr w:type="spellEnd"/>
-            <w:r>
-              <w:t xml:space="preserve">(1) &gt; </w:t>
-            </w:r>
-            <w:proofErr w:type="spellStart"/>
-            <w:r>
-              <w:t>div:nth-child</w:t>
-            </w:r>
-            <w:proofErr w:type="spellEnd"/>
-            <w:r>
-              <w:t xml:space="preserve">(1) &gt; </w:t>
-            </w:r>
-            <w:proofErr w:type="spellStart"/>
-            <w:r>
-              <w:t>div:nth-child</w:t>
-            </w:r>
-            <w:proofErr w:type="spellEnd"/>
-            <w:r>
-              <w:t xml:space="preserve">(1) &gt; </w:t>
-            </w:r>
-            <w:proofErr w:type="spellStart"/>
-            <w:r>
-              <w:t>div:nth-child</w:t>
-            </w:r>
-            <w:proofErr w:type="spellEnd"/>
-            <w:r>
-              <w:t xml:space="preserve">(1) &gt; </w:t>
-            </w:r>
-            <w:proofErr w:type="spellStart"/>
-            <w:r>
-              <w:t>div:nth-child</w:t>
-            </w:r>
-            <w:proofErr w:type="spellEnd"/>
-            <w:r>
-              <w:t xml:space="preserve">(1) &gt; </w:t>
-            </w:r>
-            <w:proofErr w:type="spellStart"/>
-            <w:r>
-              <w:t>div:nth-child</w:t>
-            </w:r>
-            <w:proofErr w:type="spellEnd"/>
-            <w:r>
-              <w:t xml:space="preserve">(1) &gt; </w:t>
-            </w:r>
-            <w:proofErr w:type="spellStart"/>
-            <w:r>
-              <w:t>table:nth-child</w:t>
-            </w:r>
-            <w:proofErr w:type="spellEnd"/>
-            <w:r>
-              <w:t xml:space="preserve">(1) &gt; </w:t>
-            </w:r>
-            <w:proofErr w:type="spellStart"/>
-            <w:r>
-              <w:t>tbody:nth-child</w:t>
-            </w:r>
-            <w:proofErr w:type="spellEnd"/>
-            <w:r>
-              <w:t xml:space="preserve">(3) &gt; </w:t>
-            </w:r>
-            <w:proofErr w:type="spellStart"/>
-            <w:r>
-              <w:t>tr:nth-child</w:t>
-            </w:r>
-            <w:proofErr w:type="spellEnd"/>
-            <w:r>
-              <w:t xml:space="preserve">(4) &gt; </w:t>
-            </w:r>
-            <w:proofErr w:type="spellStart"/>
-            <w:r>
-              <w:t>td:nth-child</w:t>
-            </w:r>
-            <w:proofErr w:type="spellEnd"/>
-            <w:r>
-              <w:t xml:space="preserve">(3) &gt; </w:t>
-            </w:r>
-            <w:proofErr w:type="spellStart"/>
-            <w:r>
-              <w:t>div:nth-child</w:t>
-            </w:r>
-            <w:proofErr w:type="spellEnd"/>
-            <w:r>
-              <w:t xml:space="preserve">(1) &gt; </w:t>
-            </w:r>
-            <w:proofErr w:type="spellStart"/>
-            <w:r>
-              <w:t>span:nth-child</w:t>
-            </w:r>
-            <w:proofErr w:type="spellEnd"/>
-            <w:r>
               <w:t>(1)")</w:t>
             </w:r>
           </w:p>
         </w:tc>
         <w:tc>
           <w:tcPr>
-            <w:tcW w:w="2338" w:type="dxa"/>
-          </w:tcPr>
-          <w:p>
-            <w:r>
-              <w:t>//span[normalize-space()='HUYSUVQOO']</w:t>
+            <w:tcW w:w="3385" w:type="dxa"/>
+          </w:tcPr>
+          <w:p>
+            <w:r>
+              <w:t>//</w:t>
+            </w:r>
+            <w:proofErr w:type="spellStart"/>
+            <w:r>
+              <w:t>tbody</w:t>
+            </w:r>
+            <w:proofErr w:type="spellEnd"/>
+            <w:r>
+              <w:t>/</w:t>
+            </w:r>
+            <w:proofErr w:type="spellStart"/>
+            <w:r>
+              <w:t>tr</w:t>
+            </w:r>
+            <w:proofErr w:type="spellEnd"/>
+            <w:r>
+              <w:t>[1]/td[2]/div[1]</w:t>
             </w:r>
           </w:p>
         </w:tc>
         <w:bookmarkStart w:id="0" w:name="_GoBack"/>
         <w:bookmarkEnd w:id="0"/>
       </w:tr>
-      <w:tr>
-        <w:tc>
-          <w:tcPr>
-            <w:tcW w:w="2337" w:type="dxa"/>
-          </w:tcPr>
-          <w:p>
-            <w:r>
-              <w:t>Input coin</w:t>
-            </w:r>
-          </w:p>
-        </w:tc>
-        <w:tc>
-          <w:tcPr>
-            <w:tcW w:w="2337" w:type="dxa"/>
-          </w:tcPr>
-          <w:p>
-            <w:r>
-              <w:t xml:space="preserve">body &gt; </w:t>
-            </w:r>
-            <w:proofErr w:type="spellStart"/>
-            <w:r>
-              <w:t>div:nth-child</w:t>
-            </w:r>
-            <w:proofErr w:type="spellEnd"/>
-            <w:r>
-              <w:t xml:space="preserve">(8) &gt; </w:t>
-            </w:r>
-            <w:proofErr w:type="spellStart"/>
-            <w:r>
-              <w:t>div:nth-child</w:t>
-            </w:r>
-            <w:proofErr w:type="spellEnd"/>
-            <w:r>
-              <w:t xml:space="preserve">(1) &gt; </w:t>
-            </w:r>
-            <w:proofErr w:type="spellStart"/>
-            <w:r>
-              <w:t>div:nth-child</w:t>
-            </w:r>
-            <w:proofErr w:type="spellEnd"/>
-            <w:r>
-              <w:t xml:space="preserve">(2) &gt; </w:t>
-            </w:r>
-            <w:proofErr w:type="spellStart"/>
-            <w:r>
-              <w:t>div:nth-child</w:t>
-            </w:r>
-            <w:proofErr w:type="spellEnd"/>
-            <w:r>
-              <w:t xml:space="preserve">(1) &gt; </w:t>
-            </w:r>
-            <w:proofErr w:type="spellStart"/>
-            <w:r>
-              <w:t>div:nth-child</w:t>
-            </w:r>
-            <w:proofErr w:type="spellEnd"/>
-            <w:r>
-              <w:t xml:space="preserve">(2) &gt; </w:t>
-            </w:r>
-            <w:proofErr w:type="spellStart"/>
-            <w:r>
-              <w:t>div:nth-child</w:t>
-            </w:r>
-            <w:proofErr w:type="spellEnd"/>
-            <w:r>
-              <w:t xml:space="preserve">(3) &gt; </w:t>
-            </w:r>
-            <w:proofErr w:type="spellStart"/>
-            <w:r>
-              <w:t>div:nth-child</w:t>
-            </w:r>
-            <w:proofErr w:type="spellEnd"/>
-            <w:r>
-              <w:t xml:space="preserve">(1) &gt; </w:t>
-            </w:r>
-            <w:proofErr w:type="spellStart"/>
-            <w:r>
-              <w:t>form:nth-child</w:t>
-            </w:r>
-            <w:proofErr w:type="spellEnd"/>
-            <w:r>
-              <w:t xml:space="preserve">(1) &gt; </w:t>
-            </w:r>
-            <w:proofErr w:type="spellStart"/>
-            <w:r>
-              <w:t>div:nth-child</w:t>
-            </w:r>
-            <w:proofErr w:type="spellEnd"/>
-            <w:r>
-              <w:t xml:space="preserve">(1) &gt; </w:t>
-            </w:r>
-            <w:proofErr w:type="spellStart"/>
-            <w:r>
-              <w:t>div:nth-child</w:t>
-            </w:r>
-            <w:proofErr w:type="spellEnd"/>
-            <w:r>
-              <w:t xml:space="preserve">(1) &gt; </w:t>
-            </w:r>
-            <w:proofErr w:type="spellStart"/>
-            <w:r>
-              <w:t>div:nth-child</w:t>
-            </w:r>
-            <w:proofErr w:type="spellEnd"/>
-            <w:r>
-              <w:t xml:space="preserve">(1) &gt; </w:t>
-            </w:r>
-            <w:proofErr w:type="spellStart"/>
-            <w:r>
-              <w:t>div:nth-child</w:t>
-            </w:r>
-            <w:proofErr w:type="spellEnd"/>
-            <w:r>
-              <w:t xml:space="preserve">(1) &gt; </w:t>
-            </w:r>
-            <w:proofErr w:type="spellStart"/>
-            <w:r>
-              <w:lastRenderedPageBreak/>
-              <w:t>div:nth-child</w:t>
-            </w:r>
-            <w:proofErr w:type="spellEnd"/>
-            <w:r>
-              <w:t xml:space="preserve">(1) &gt; </w:t>
-            </w:r>
-            <w:proofErr w:type="spellStart"/>
-            <w:r>
-              <w:t>div:nth-child</w:t>
-            </w:r>
-            <w:proofErr w:type="spellEnd"/>
-            <w:r>
-              <w:t xml:space="preserve">(1) &gt; </w:t>
-            </w:r>
-            <w:proofErr w:type="spellStart"/>
-            <w:r>
-              <w:t>div:nth-child</w:t>
-            </w:r>
-            <w:proofErr w:type="spellEnd"/>
-            <w:r>
-              <w:t xml:space="preserve">(1) &gt; </w:t>
-            </w:r>
-            <w:proofErr w:type="spellStart"/>
-            <w:r>
-              <w:t>div:nth-child</w:t>
-            </w:r>
-            <w:proofErr w:type="spellEnd"/>
-            <w:r>
-              <w:t xml:space="preserve">(1) &gt; </w:t>
-            </w:r>
-            <w:proofErr w:type="spellStart"/>
-            <w:r>
-              <w:t>input:nth-child</w:t>
-            </w:r>
-            <w:proofErr w:type="spellEnd"/>
-            <w:r>
-              <w:t>(1)</w:t>
-            </w:r>
-          </w:p>
-        </w:tc>
-        <w:tc>
-          <w:tcPr>
-            <w:tcW w:w="2338" w:type="dxa"/>
-          </w:tcPr>
-          <w:p>
-            <w:r>
-              <w:lastRenderedPageBreak/>
-              <w:t xml:space="preserve">$("body &gt; </w:t>
-            </w:r>
-            <w:proofErr w:type="spellStart"/>
-            <w:r>
-              <w:t>div:nth-child</w:t>
-            </w:r>
-            <w:proofErr w:type="spellEnd"/>
-            <w:r>
-              <w:t xml:space="preserve">(8) &gt; </w:t>
-            </w:r>
-            <w:proofErr w:type="spellStart"/>
-            <w:r>
-              <w:t>div:nth-child</w:t>
-            </w:r>
-            <w:proofErr w:type="spellEnd"/>
-            <w:r>
-              <w:t xml:space="preserve">(1) &gt; </w:t>
-            </w:r>
-            <w:proofErr w:type="spellStart"/>
-            <w:r>
-              <w:t>div:nth-child</w:t>
-            </w:r>
-            <w:proofErr w:type="spellEnd"/>
-            <w:r>
-              <w:t xml:space="preserve">(2) &gt; </w:t>
-            </w:r>
-            <w:proofErr w:type="spellStart"/>
-            <w:r>
-              <w:t>div:nth-child</w:t>
-            </w:r>
-            <w:proofErr w:type="spellEnd"/>
-            <w:r>
-              <w:t xml:space="preserve">(1) &gt; </w:t>
-            </w:r>
-            <w:proofErr w:type="spellStart"/>
-            <w:r>
-              <w:t>div:nth-child</w:t>
-            </w:r>
-            <w:proofErr w:type="spellEnd"/>
-            <w:r>
-              <w:t xml:space="preserve">(2) &gt; </w:t>
-            </w:r>
-            <w:proofErr w:type="spellStart"/>
-            <w:r>
-              <w:t>div:nth-child</w:t>
-            </w:r>
-            <w:proofErr w:type="spellEnd"/>
-            <w:r>
-              <w:t xml:space="preserve">(3) &gt; </w:t>
-            </w:r>
-            <w:proofErr w:type="spellStart"/>
-            <w:r>
-              <w:t>div:nth-child</w:t>
-            </w:r>
-            <w:proofErr w:type="spellEnd"/>
-            <w:r>
-              <w:t xml:space="preserve">(1) &gt; </w:t>
-            </w:r>
-            <w:proofErr w:type="spellStart"/>
-            <w:r>
-              <w:t>form:nth-child</w:t>
-            </w:r>
-            <w:proofErr w:type="spellEnd"/>
-            <w:r>
-              <w:t xml:space="preserve">(1) &gt; </w:t>
-            </w:r>
-            <w:proofErr w:type="spellStart"/>
-            <w:r>
-              <w:t>div:nth-child</w:t>
-            </w:r>
-            <w:proofErr w:type="spellEnd"/>
-            <w:r>
-              <w:t xml:space="preserve">(1) &gt; </w:t>
-            </w:r>
-            <w:proofErr w:type="spellStart"/>
-            <w:r>
-              <w:t>div:nth-child</w:t>
-            </w:r>
-            <w:proofErr w:type="spellEnd"/>
-            <w:r>
-              <w:t xml:space="preserve">(1) &gt; </w:t>
-            </w:r>
-            <w:proofErr w:type="spellStart"/>
-            <w:r>
-              <w:t>div:nth-child</w:t>
-            </w:r>
-            <w:proofErr w:type="spellEnd"/>
-            <w:r>
-              <w:t xml:space="preserve">(1) &gt; </w:t>
-            </w:r>
-            <w:proofErr w:type="spellStart"/>
-            <w:r>
-              <w:t>div:nth-child</w:t>
-            </w:r>
-            <w:proofErr w:type="spellEnd"/>
-            <w:r>
-              <w:t xml:space="preserve">(1) &gt; </w:t>
-            </w:r>
-            <w:proofErr w:type="spellStart"/>
-            <w:r>
-              <w:lastRenderedPageBreak/>
-              <w:t>div:nth-child</w:t>
-            </w:r>
-            <w:proofErr w:type="spellEnd"/>
-            <w:r>
-              <w:t xml:space="preserve">(1) &gt; </w:t>
-            </w:r>
-            <w:proofErr w:type="spellStart"/>
-            <w:r>
-              <w:t>div:nth-child</w:t>
-            </w:r>
-            <w:proofErr w:type="spellEnd"/>
-            <w:r>
-              <w:t xml:space="preserve">(1) &gt; </w:t>
-            </w:r>
-            <w:proofErr w:type="spellStart"/>
-            <w:r>
-              <w:t>div:nth-child</w:t>
-            </w:r>
-            <w:proofErr w:type="spellEnd"/>
-            <w:r>
-              <w:t xml:space="preserve">(1) &gt; </w:t>
-            </w:r>
-            <w:proofErr w:type="spellStart"/>
-            <w:r>
-              <w:t>div:nth-child</w:t>
-            </w:r>
-            <w:proofErr w:type="spellEnd"/>
-            <w:r>
-              <w:t xml:space="preserve">(1) &gt; </w:t>
-            </w:r>
-            <w:proofErr w:type="spellStart"/>
-            <w:r>
-              <w:t>input:nth-child</w:t>
-            </w:r>
-            <w:proofErr w:type="spellEnd"/>
-            <w:r>
-              <w:t>(1)")</w:t>
-            </w:r>
-          </w:p>
-        </w:tc>
-        <w:tc>
-          <w:tcPr>
-            <w:tcW w:w="2338" w:type="dxa"/>
-          </w:tcPr>
-          <w:p>
-            <w:r>
-              <w:lastRenderedPageBreak/>
-              <w:t>//div[@class='coins-modal-body']//input[@id='coin']</w:t>
-            </w:r>
-          </w:p>
-        </w:tc>
-      </w:tr>
-      <w:tr>
-        <w:tc>
-          <w:tcPr>
-            <w:tcW w:w="2337" w:type="dxa"/>
-          </w:tcPr>
-          <w:p>
-            <w:r>
-              <w:t>Preview buy</w:t>
-            </w:r>
-          </w:p>
-        </w:tc>
-        <w:tc>
-          <w:tcPr>
-            <w:tcW w:w="2337" w:type="dxa"/>
-          </w:tcPr>
-          <w:p>
-            <w:r>
-              <w:t xml:space="preserve">body &gt; </w:t>
-            </w:r>
-            <w:proofErr w:type="spellStart"/>
-            <w:r>
-              <w:t>div:nth-child</w:t>
-            </w:r>
-            <w:proofErr w:type="spellEnd"/>
-            <w:r>
-              <w:t xml:space="preserve">(8) &gt; </w:t>
-            </w:r>
-            <w:proofErr w:type="spellStart"/>
-            <w:r>
-              <w:t>div:nth-child</w:t>
-            </w:r>
-            <w:proofErr w:type="spellEnd"/>
-            <w:r>
-              <w:t xml:space="preserve">(1) &gt; </w:t>
-            </w:r>
-            <w:proofErr w:type="spellStart"/>
-            <w:r>
-              <w:t>div:nth-child</w:t>
-            </w:r>
-            <w:proofErr w:type="spellEnd"/>
-            <w:r>
-              <w:t xml:space="preserve">(2) &gt; </w:t>
-            </w:r>
-            <w:proofErr w:type="spellStart"/>
-            <w:r>
-              <w:t>div:nth-child</w:t>
-            </w:r>
-            <w:proofErr w:type="spellEnd"/>
-            <w:r>
-              <w:t xml:space="preserve">(1) &gt; </w:t>
-            </w:r>
-            <w:proofErr w:type="spellStart"/>
-            <w:r>
-              <w:t>div:nth-child</w:t>
-            </w:r>
-            <w:proofErr w:type="spellEnd"/>
-            <w:r>
-              <w:t xml:space="preserve">(2) &gt; </w:t>
-            </w:r>
-            <w:proofErr w:type="spellStart"/>
-            <w:r>
-              <w:t>div:nth-child</w:t>
-            </w:r>
-            <w:proofErr w:type="spellEnd"/>
-            <w:r>
-              <w:t xml:space="preserve">(3) &gt; </w:t>
-            </w:r>
-            <w:proofErr w:type="spellStart"/>
-            <w:r>
-              <w:t>div:nth-child</w:t>
-            </w:r>
-            <w:proofErr w:type="spellEnd"/>
-            <w:r>
-              <w:t xml:space="preserve">(1) &gt; </w:t>
-            </w:r>
-            <w:proofErr w:type="spellStart"/>
-            <w:r>
-              <w:t>form:nth-child</w:t>
-            </w:r>
-            <w:proofErr w:type="spellEnd"/>
-            <w:r>
-              <w:t xml:space="preserve">(1) &gt; </w:t>
-            </w:r>
-            <w:proofErr w:type="spellStart"/>
-            <w:r>
-              <w:t>div:nth-child</w:t>
-            </w:r>
-            <w:proofErr w:type="spellEnd"/>
-            <w:r>
-              <w:t xml:space="preserve">(4) &gt; </w:t>
-            </w:r>
-            <w:proofErr w:type="spellStart"/>
-            <w:r>
-              <w:t>div:nth-child</w:t>
-            </w:r>
-            <w:proofErr w:type="spellEnd"/>
-            <w:r>
-              <w:t xml:space="preserve">(1) &gt; </w:t>
-            </w:r>
-            <w:proofErr w:type="spellStart"/>
-            <w:r>
-              <w:t>div:nth-child</w:t>
-            </w:r>
-            <w:proofErr w:type="spellEnd"/>
-            <w:r>
-              <w:t xml:space="preserve">(1) &gt; </w:t>
-            </w:r>
-            <w:proofErr w:type="spellStart"/>
-            <w:r>
-              <w:t>div:nth-child</w:t>
-            </w:r>
-            <w:proofErr w:type="spellEnd"/>
-            <w:r>
-              <w:t xml:space="preserve">(1) &gt; </w:t>
-            </w:r>
-            <w:proofErr w:type="spellStart"/>
-            <w:r>
-              <w:t>button:nth-child</w:t>
-            </w:r>
-            <w:proofErr w:type="spellEnd"/>
-            <w:r>
-              <w:t>(1)</w:t>
-            </w:r>
-          </w:p>
-        </w:tc>
-        <w:tc>
-          <w:tcPr>
-            <w:tcW w:w="2338" w:type="dxa"/>
-          </w:tcPr>
-          <w:p>
-            <w:r>
-              <w:t xml:space="preserve">$("body &gt; </w:t>
-            </w:r>
-            <w:proofErr w:type="spellStart"/>
-            <w:r>
-              <w:t>div:nth-child</w:t>
-            </w:r>
-            <w:proofErr w:type="spellEnd"/>
-            <w:r>
-              <w:t xml:space="preserve">(8) &gt; </w:t>
-            </w:r>
-            <w:proofErr w:type="spellStart"/>
-            <w:r>
-              <w:t>div:nth-child</w:t>
-            </w:r>
-            <w:proofErr w:type="spellEnd"/>
-            <w:r>
-              <w:t xml:space="preserve">(1) &gt; </w:t>
-            </w:r>
-            <w:proofErr w:type="spellStart"/>
-            <w:r>
-              <w:t>div:nth-child</w:t>
-            </w:r>
-            <w:proofErr w:type="spellEnd"/>
-            <w:r>
-              <w:t xml:space="preserve">(2) &gt; </w:t>
-            </w:r>
-            <w:proofErr w:type="spellStart"/>
-            <w:r>
-              <w:t>div:nth-child</w:t>
-            </w:r>
-            <w:proofErr w:type="spellEnd"/>
-            <w:r>
-              <w:t xml:space="preserve">(1) &gt; </w:t>
-            </w:r>
-            <w:proofErr w:type="spellStart"/>
-            <w:r>
-              <w:t>div:nth-child</w:t>
-            </w:r>
-            <w:proofErr w:type="spellEnd"/>
-            <w:r>
-              <w:t xml:space="preserve">(2) &gt; </w:t>
-            </w:r>
-            <w:proofErr w:type="spellStart"/>
-            <w:r>
-              <w:t>div:nth-child</w:t>
-            </w:r>
-            <w:proofErr w:type="spellEnd"/>
-            <w:r>
-              <w:t xml:space="preserve">(3) &gt; </w:t>
-            </w:r>
-            <w:proofErr w:type="spellStart"/>
-            <w:r>
-              <w:t>div:nth-child</w:t>
-            </w:r>
-            <w:proofErr w:type="spellEnd"/>
-            <w:r>
-              <w:t xml:space="preserve">(1) &gt; </w:t>
-            </w:r>
-            <w:proofErr w:type="spellStart"/>
-            <w:r>
-              <w:t>form:nth-child</w:t>
-            </w:r>
-            <w:proofErr w:type="spellEnd"/>
-            <w:r>
-              <w:t xml:space="preserve">(1) &gt; </w:t>
-            </w:r>
-            <w:proofErr w:type="spellStart"/>
-            <w:r>
-              <w:t>div:nth-child</w:t>
-            </w:r>
-            <w:proofErr w:type="spellEnd"/>
-            <w:r>
-              <w:t xml:space="preserve">(4) &gt; </w:t>
-            </w:r>
-            <w:proofErr w:type="spellStart"/>
-            <w:r>
-              <w:t>div:nth-child</w:t>
-            </w:r>
-            <w:proofErr w:type="spellEnd"/>
-            <w:r>
-              <w:t xml:space="preserve">(1) &gt; </w:t>
-            </w:r>
-            <w:proofErr w:type="spellStart"/>
-            <w:r>
-              <w:t>div:nth-child</w:t>
-            </w:r>
-            <w:proofErr w:type="spellEnd"/>
-            <w:r>
-              <w:t xml:space="preserve">(1) &gt; </w:t>
-            </w:r>
-            <w:proofErr w:type="spellStart"/>
-            <w:r>
-              <w:t>div:nth-child</w:t>
-            </w:r>
-            <w:proofErr w:type="spellEnd"/>
-            <w:r>
-              <w:t xml:space="preserve">(1) &gt; </w:t>
-            </w:r>
-            <w:proofErr w:type="spellStart"/>
-            <w:r>
-              <w:t>button:nth-child</w:t>
-            </w:r>
-            <w:proofErr w:type="spellEnd"/>
-            <w:r>
-              <w:t>(1)")</w:t>
-            </w:r>
-          </w:p>
-        </w:tc>
-        <w:tc>
-          <w:tcPr>
-            <w:tcW w:w="2338" w:type="dxa"/>
-          </w:tcPr>
-          <w:p>
-            <w:r>
-              <w:t>//div[contains(@class,'ant-form-item-control-input-content')]//button[contains(@type,'submit')]</w:t>
-            </w:r>
-          </w:p>
-        </w:tc>
-      </w:tr>
-      <w:tr>
-        <w:tc>
-          <w:tcPr>
-            <w:tcW w:w="2337" w:type="dxa"/>
-          </w:tcPr>
-          <w:p/>
-        </w:tc>
-        <w:tc>
-          <w:tcPr>
-            <w:tcW w:w="2337" w:type="dxa"/>
-          </w:tcPr>
-          <w:p/>
-        </w:tc>
-        <w:tc>
-          <w:tcPr>
-            <w:tcW w:w="2338" w:type="dxa"/>
-          </w:tcPr>
-          <w:p/>
-        </w:tc>
-        <w:tc>
-          <w:tcPr>
-            <w:tcW w:w="2338" w:type="dxa"/>
-          </w:tcPr>
-          <w:p/>
-        </w:tc>
-      </w:tr>
-      <w:tr>
-        <w:tc>
-          <w:tcPr>
-            <w:tcW w:w="2337" w:type="dxa"/>
-          </w:tcPr>
-          <w:p/>
-        </w:tc>
-        <w:tc>
-          <w:tcPr>
-            <w:tcW w:w="2337" w:type="dxa"/>
-          </w:tcPr>
-          <w:p/>
-        </w:tc>
-        <w:tc>
-          <w:tcPr>
-            <w:tcW w:w="2338" w:type="dxa"/>
-          </w:tcPr>
-          <w:p/>
-        </w:tc>
-        <w:tc>
-          <w:tcPr>
-            <w:tcW w:w="2338" w:type="dxa"/>
-          </w:tcPr>
-          <w:p/>
-        </w:tc>
-      </w:tr>
-      <w:tr>
-        <w:tc>
-          <w:tcPr>
-            <w:tcW w:w="2337" w:type="dxa"/>
-          </w:tcPr>
-          <w:p/>
-        </w:tc>
-        <w:tc>
-          <w:tcPr>
-            <w:tcW w:w="2337" w:type="dxa"/>
-          </w:tcPr>
-          <w:p/>
-        </w:tc>
-        <w:tc>
-          <w:tcPr>
-            <w:tcW w:w="2338" w:type="dxa"/>
-          </w:tcPr>
-          <w:p/>
-        </w:tc>
-        <w:tc>
-          <w:tcPr>
-            <w:tcW w:w="2338" w:type="dxa"/>
-          </w:tcPr>
-          <w:p/>
-        </w:tc>
-      </w:tr>
-      <w:tr>
-        <w:tc>
-          <w:tcPr>
-            <w:tcW w:w="2337" w:type="dxa"/>
-          </w:tcPr>
-          <w:p/>
-        </w:tc>
-        <w:tc>
-          <w:tcPr>
-            <w:tcW w:w="2337" w:type="dxa"/>
-          </w:tcPr>
-          <w:p/>
-        </w:tc>
-        <w:tc>
-          <w:tcPr>
-            <w:tcW w:w="2338" w:type="dxa"/>
-          </w:tcPr>
-          <w:p/>
-        </w:tc>
-        <w:tc>
-          <w:tcPr>
-            <w:tcW w:w="2338" w:type="dxa"/>
-          </w:tcPr>
-          <w:p/>
-        </w:tc>
-      </w:tr>
     </w:tbl>
-    <w:p/>
     <w:p>
       <w:pPr>
         <w:rPr>
@@ -2739,7 +2028,7 @@
       <w:tr>
         <w:tc>
           <w:tcPr>
-            <w:tcW w:w="2337" w:type="dxa"/>
+            <w:tcW w:w="1782" w:type="dxa"/>
           </w:tcPr>
           <w:p>
             <w:pPr>
@@ -2761,7 +2050,7 @@
         </w:tc>
         <w:tc>
           <w:tcPr>
-            <w:tcW w:w="2337" w:type="dxa"/>
+            <w:tcW w:w="2277" w:type="dxa"/>
           </w:tcPr>
           <w:p>
             <w:pPr>
@@ -2785,7 +2074,7 @@
         </w:tc>
         <w:tc>
           <w:tcPr>
-            <w:tcW w:w="2338" w:type="dxa"/>
+            <w:tcW w:w="2666" w:type="dxa"/>
           </w:tcPr>
           <w:p>
             <w:pPr>
@@ -2809,7 +2098,7 @@
         </w:tc>
         <w:tc>
           <w:tcPr>
-            <w:tcW w:w="2338" w:type="dxa"/>
+            <w:tcW w:w="2625" w:type="dxa"/>
           </w:tcPr>
           <w:p>
             <w:pPr>
@@ -2835,7 +2124,7 @@
       <w:tr>
         <w:tc>
           <w:tcPr>
-            <w:tcW w:w="2337" w:type="dxa"/>
+            <w:tcW w:w="1782" w:type="dxa"/>
           </w:tcPr>
           <w:p>
             <w:r>
@@ -2848,324 +2137,39 @@
         </w:tc>
         <w:tc>
           <w:tcPr>
-            <w:tcW w:w="2337" w:type="dxa"/>
-          </w:tcPr>
-          <w:p>
-            <w:r>
-              <w:t xml:space="preserve">body &gt; </w:t>
-            </w:r>
-            <w:proofErr w:type="spellStart"/>
-            <w:r>
-              <w:t>div:nth-child</w:t>
-            </w:r>
-            <w:proofErr w:type="spellEnd"/>
-            <w:r>
-              <w:t xml:space="preserve">(11) &gt; </w:t>
-            </w:r>
-            <w:proofErr w:type="spellStart"/>
-            <w:r>
-              <w:t>div:nth-child</w:t>
-            </w:r>
-            <w:proofErr w:type="spellEnd"/>
-            <w:r>
-              <w:t xml:space="preserve">(1) &gt; </w:t>
-            </w:r>
-            <w:proofErr w:type="spellStart"/>
-            <w:r>
-              <w:t>div:nth-child</w:t>
-            </w:r>
-            <w:proofErr w:type="spellEnd"/>
-            <w:r>
-              <w:t xml:space="preserve">(2) &gt; </w:t>
-            </w:r>
-            <w:proofErr w:type="spellStart"/>
-            <w:r>
-              <w:t>div:nth-child</w:t>
-            </w:r>
-            <w:proofErr w:type="spellEnd"/>
-            <w:r>
-              <w:t xml:space="preserve">(1) &gt; </w:t>
-            </w:r>
-            <w:proofErr w:type="spellStart"/>
-            <w:r>
-              <w:t>div:nth-child</w:t>
-            </w:r>
-            <w:proofErr w:type="spellEnd"/>
-            <w:r>
-              <w:t xml:space="preserve">(2) &gt; </w:t>
-            </w:r>
-            <w:proofErr w:type="spellStart"/>
-            <w:r>
-              <w:t>div:nth-child</w:t>
-            </w:r>
-            <w:proofErr w:type="spellEnd"/>
-            <w:r>
-              <w:t xml:space="preserve">(3) &gt; </w:t>
-            </w:r>
-            <w:proofErr w:type="spellStart"/>
-            <w:r>
-              <w:t>div:nth-child</w:t>
-            </w:r>
-            <w:proofErr w:type="spellEnd"/>
-            <w:r>
-              <w:t xml:space="preserve">(1) &gt; </w:t>
-            </w:r>
-            <w:proofErr w:type="spellStart"/>
-            <w:r>
-              <w:t>form:nth-child</w:t>
-            </w:r>
-            <w:proofErr w:type="spellEnd"/>
-            <w:r>
-              <w:t xml:space="preserve">(1) &gt; </w:t>
-            </w:r>
-            <w:proofErr w:type="spellStart"/>
-            <w:r>
-              <w:t>div:nth-child</w:t>
-            </w:r>
-            <w:proofErr w:type="spellEnd"/>
-            <w:r>
-              <w:t xml:space="preserve">(1) &gt; </w:t>
-            </w:r>
-            <w:proofErr w:type="spellStart"/>
-            <w:r>
-              <w:t>div:nth-child</w:t>
-            </w:r>
-            <w:proofErr w:type="spellEnd"/>
-            <w:r>
-              <w:t xml:space="preserve">(1) &gt; </w:t>
-            </w:r>
-            <w:proofErr w:type="spellStart"/>
-            <w:r>
-              <w:t>div:nth-child</w:t>
-            </w:r>
-            <w:proofErr w:type="spellEnd"/>
-            <w:r>
-              <w:t xml:space="preserve">(1) &gt; </w:t>
-            </w:r>
-            <w:proofErr w:type="spellStart"/>
-            <w:r>
-              <w:t>div:nth-child</w:t>
-            </w:r>
-            <w:proofErr w:type="spellEnd"/>
-            <w:r>
-              <w:t xml:space="preserve">(1) &gt; </w:t>
-            </w:r>
-            <w:proofErr w:type="spellStart"/>
-            <w:r>
-              <w:t>div:nth-</w:t>
-            </w:r>
-            <w:r>
-              <w:lastRenderedPageBreak/>
-              <w:t>child</w:t>
-            </w:r>
-            <w:proofErr w:type="spellEnd"/>
-            <w:r>
-              <w:t xml:space="preserve">(1) &gt; </w:t>
-            </w:r>
-            <w:proofErr w:type="spellStart"/>
-            <w:r>
-              <w:t>div:nth-child</w:t>
-            </w:r>
-            <w:proofErr w:type="spellEnd"/>
-            <w:r>
-              <w:t xml:space="preserve">(1) &gt; </w:t>
-            </w:r>
-            <w:proofErr w:type="spellStart"/>
-            <w:r>
-              <w:t>div:nth-child</w:t>
-            </w:r>
-            <w:proofErr w:type="spellEnd"/>
-            <w:r>
-              <w:t xml:space="preserve">(1) &gt; </w:t>
-            </w:r>
-            <w:proofErr w:type="spellStart"/>
-            <w:r>
-              <w:t>div:nth-child</w:t>
-            </w:r>
-            <w:proofErr w:type="spellEnd"/>
-            <w:r>
-              <w:t xml:space="preserve">(1) &gt; </w:t>
-            </w:r>
-            <w:proofErr w:type="spellStart"/>
-            <w:r>
-              <w:t>input:nth-child</w:t>
-            </w:r>
-            <w:proofErr w:type="spellEnd"/>
-            <w:r>
-              <w:t>(1)</w:t>
-            </w:r>
-          </w:p>
-        </w:tc>
-        <w:tc>
-          <w:tcPr>
-            <w:tcW w:w="2338" w:type="dxa"/>
-          </w:tcPr>
-          <w:p>
-            <w:r>
-              <w:lastRenderedPageBreak/>
-              <w:t xml:space="preserve">$("body &gt; </w:t>
-            </w:r>
-            <w:proofErr w:type="spellStart"/>
-            <w:r>
-              <w:t>div:nth-child</w:t>
-            </w:r>
-            <w:proofErr w:type="spellEnd"/>
-            <w:r>
-              <w:t xml:space="preserve">(11) &gt; </w:t>
-            </w:r>
-            <w:proofErr w:type="spellStart"/>
-            <w:r>
-              <w:t>div:nth-child</w:t>
-            </w:r>
-            <w:proofErr w:type="spellEnd"/>
-            <w:r>
-              <w:t xml:space="preserve">(1) &gt; </w:t>
-            </w:r>
-            <w:proofErr w:type="spellStart"/>
-            <w:r>
-              <w:t>div:nth-child</w:t>
-            </w:r>
-            <w:proofErr w:type="spellEnd"/>
-            <w:r>
-              <w:t xml:space="preserve">(2) &gt; </w:t>
-            </w:r>
-            <w:proofErr w:type="spellStart"/>
-            <w:r>
-              <w:t>div:nth-child</w:t>
-            </w:r>
-            <w:proofErr w:type="spellEnd"/>
-            <w:r>
-              <w:t xml:space="preserve">(1) &gt; </w:t>
-            </w:r>
-            <w:proofErr w:type="spellStart"/>
-            <w:r>
-              <w:t>div:nth-child</w:t>
-            </w:r>
-            <w:proofErr w:type="spellEnd"/>
-            <w:r>
-              <w:t xml:space="preserve">(2) &gt; </w:t>
-            </w:r>
-            <w:proofErr w:type="spellStart"/>
-            <w:r>
-              <w:t>div:nth-child</w:t>
-            </w:r>
-            <w:proofErr w:type="spellEnd"/>
-            <w:r>
-              <w:t xml:space="preserve">(3) &gt; </w:t>
-            </w:r>
-            <w:proofErr w:type="spellStart"/>
-            <w:r>
-              <w:t>div:nth-child</w:t>
-            </w:r>
-            <w:proofErr w:type="spellEnd"/>
-            <w:r>
-              <w:t xml:space="preserve">(1) &gt; </w:t>
-            </w:r>
-            <w:proofErr w:type="spellStart"/>
-            <w:r>
-              <w:t>form:nth-child</w:t>
-            </w:r>
-            <w:proofErr w:type="spellEnd"/>
-            <w:r>
-              <w:t xml:space="preserve">(1) &gt; </w:t>
-            </w:r>
-            <w:proofErr w:type="spellStart"/>
-            <w:r>
-              <w:t>div:nth-child</w:t>
-            </w:r>
-            <w:proofErr w:type="spellEnd"/>
-            <w:r>
-              <w:t xml:space="preserve">(1) &gt; </w:t>
-            </w:r>
-            <w:proofErr w:type="spellStart"/>
-            <w:r>
-              <w:t>div:nth-child</w:t>
-            </w:r>
-            <w:proofErr w:type="spellEnd"/>
-            <w:r>
-              <w:t xml:space="preserve">(1) &gt; </w:t>
-            </w:r>
-            <w:proofErr w:type="spellStart"/>
-            <w:r>
-              <w:t>div:nth-child</w:t>
-            </w:r>
-            <w:proofErr w:type="spellEnd"/>
-            <w:r>
-              <w:t xml:space="preserve">(1) &gt; </w:t>
-            </w:r>
-            <w:proofErr w:type="spellStart"/>
-            <w:r>
-              <w:t>div:nth-child</w:t>
-            </w:r>
-            <w:proofErr w:type="spellEnd"/>
-            <w:r>
-              <w:t xml:space="preserve">(1) &gt; </w:t>
-            </w:r>
-            <w:proofErr w:type="spellStart"/>
-            <w:r>
-              <w:t>div:nth-child</w:t>
-            </w:r>
-            <w:proofErr w:type="spellEnd"/>
-            <w:r>
-              <w:t xml:space="preserve">(1) &gt; </w:t>
-            </w:r>
-            <w:proofErr w:type="spellStart"/>
-            <w:r>
-              <w:t>div:nth-child</w:t>
-            </w:r>
-            <w:proofErr w:type="spellEnd"/>
-            <w:r>
-              <w:t xml:space="preserve">(1) &gt; </w:t>
-            </w:r>
-            <w:proofErr w:type="spellStart"/>
-            <w:r>
-              <w:t>div:nth-child</w:t>
-            </w:r>
-            <w:proofErr w:type="spellEnd"/>
-            <w:r>
-              <w:t xml:space="preserve">(1) &gt; </w:t>
-            </w:r>
-            <w:proofErr w:type="spellStart"/>
-            <w:r>
-              <w:t>div:nth-child</w:t>
-            </w:r>
-            <w:proofErr w:type="spellEnd"/>
-            <w:r>
-              <w:t xml:space="preserve">(1) &gt; </w:t>
-            </w:r>
-            <w:proofErr w:type="spellStart"/>
-            <w:r>
-              <w:t>input:nth-child</w:t>
-            </w:r>
-            <w:proofErr w:type="spellEnd"/>
-            <w:r>
-              <w:t>(1)")</w:t>
-            </w:r>
-          </w:p>
-        </w:tc>
-        <w:tc>
-          <w:tcPr>
-            <w:tcW w:w="2338" w:type="dxa"/>
-          </w:tcPr>
-          <w:p>
-            <w:r>
-              <w:t>//div[contains(@</w:t>
-            </w:r>
-            <w:proofErr w:type="spellStart"/>
-            <w:r>
-              <w:t>class,'ant</w:t>
-            </w:r>
-            <w:proofErr w:type="spellEnd"/>
-            <w:r>
-              <w:t>-modal coins-modal coins-sell')]//input[@id='coin']</w:t>
-            </w:r>
-          </w:p>
-        </w:tc>
-      </w:tr>
-      <w:tr>
-        <w:tc>
-          <w:tcPr>
-            <w:tcW w:w="2337" w:type="dxa"/>
+            <w:tcW w:w="2277" w:type="dxa"/>
+          </w:tcPr>
+          <w:p>
+            <w:r>
+              <w:t>div[class='ant-card sell'] div[class='coins-card-body']</w:t>
+            </w:r>
+          </w:p>
+        </w:tc>
+        <w:tc>
+          <w:tcPr>
+            <w:tcW w:w="2666" w:type="dxa"/>
+          </w:tcPr>
+          <w:p>
+            <w:r>
+              <w:t>$("div[class='ant-card sell'] div[class='coins-card-body']")</w:t>
+            </w:r>
+          </w:p>
+        </w:tc>
+        <w:tc>
+          <w:tcPr>
+            <w:tcW w:w="2625" w:type="dxa"/>
+          </w:tcPr>
+          <w:p>
+            <w:r>
+              <w:t>//div[@class='ant-card sell']//div[@class='coins-card-body']</w:t>
+            </w:r>
+          </w:p>
+        </w:tc>
+      </w:tr>
+      <w:tr>
+        <w:tc>
+          <w:tcPr>
+            <w:tcW w:w="1782" w:type="dxa"/>
           </w:tcPr>
           <w:p>
             <w:r>
@@ -3175,7 +2179,7 @@
         </w:tc>
         <w:tc>
           <w:tcPr>
-            <w:tcW w:w="2337" w:type="dxa"/>
+            <w:tcW w:w="2277" w:type="dxa"/>
           </w:tcPr>
           <w:p>
             <w:r>
@@ -3185,7 +2189,7 @@
         </w:tc>
         <w:tc>
           <w:tcPr>
-            <w:tcW w:w="2338" w:type="dxa"/>
+            <w:tcW w:w="2666" w:type="dxa"/>
           </w:tcPr>
           <w:p>
             <w:r>
@@ -3195,7 +2199,7 @@
         </w:tc>
         <w:tc>
           <w:tcPr>
-            <w:tcW w:w="2338" w:type="dxa"/>
+            <w:tcW w:w="2625" w:type="dxa"/>
           </w:tcPr>
           <w:p>
             <w:r>
@@ -3207,7 +2211,7 @@
       <w:tr>
         <w:tc>
           <w:tcPr>
-            <w:tcW w:w="2337" w:type="dxa"/>
+            <w:tcW w:w="1782" w:type="dxa"/>
           </w:tcPr>
           <w:p>
             <w:r>
@@ -3217,7 +2221,7 @@
         </w:tc>
         <w:tc>
           <w:tcPr>
-            <w:tcW w:w="2337" w:type="dxa"/>
+            <w:tcW w:w="2277" w:type="dxa"/>
           </w:tcPr>
           <w:p>
             <w:r>
@@ -3227,7 +2231,7 @@
         </w:tc>
         <w:tc>
           <w:tcPr>
-            <w:tcW w:w="2338" w:type="dxa"/>
+            <w:tcW w:w="2666" w:type="dxa"/>
           </w:tcPr>
           <w:p>
             <w:r>
@@ -3237,7 +2241,7 @@
         </w:tc>
         <w:tc>
           <w:tcPr>
-            <w:tcW w:w="2338" w:type="dxa"/>
+            <w:tcW w:w="2625" w:type="dxa"/>
           </w:tcPr>
           <w:p>
             <w:r>
@@ -3246,123 +2250,7 @@
           </w:p>
         </w:tc>
       </w:tr>
-      <w:tr>
-        <w:tc>
-          <w:tcPr>
-            <w:tcW w:w="2337" w:type="dxa"/>
-          </w:tcPr>
-          <w:p/>
-        </w:tc>
-        <w:tc>
-          <w:tcPr>
-            <w:tcW w:w="2337" w:type="dxa"/>
-          </w:tcPr>
-          <w:p/>
-        </w:tc>
-        <w:tc>
-          <w:tcPr>
-            <w:tcW w:w="2338" w:type="dxa"/>
-          </w:tcPr>
-          <w:p/>
-        </w:tc>
-        <w:tc>
-          <w:tcPr>
-            <w:tcW w:w="2338" w:type="dxa"/>
-          </w:tcPr>
-          <w:p/>
-        </w:tc>
-      </w:tr>
-      <w:tr>
-        <w:tc>
-          <w:tcPr>
-            <w:tcW w:w="2337" w:type="dxa"/>
-          </w:tcPr>
-          <w:p/>
-        </w:tc>
-        <w:tc>
-          <w:tcPr>
-            <w:tcW w:w="2337" w:type="dxa"/>
-          </w:tcPr>
-          <w:p/>
-        </w:tc>
-        <w:tc>
-          <w:tcPr>
-            <w:tcW w:w="2338" w:type="dxa"/>
-          </w:tcPr>
-          <w:p/>
-        </w:tc>
-        <w:tc>
-          <w:tcPr>
-            <w:tcW w:w="2338" w:type="dxa"/>
-          </w:tcPr>
-          <w:p/>
-        </w:tc>
-      </w:tr>
-      <w:tr>
-        <w:tc>
-          <w:tcPr>
-            <w:tcW w:w="2337" w:type="dxa"/>
-          </w:tcPr>
-          <w:p/>
-        </w:tc>
-        <w:tc>
-          <w:tcPr>
-            <w:tcW w:w="2337" w:type="dxa"/>
-          </w:tcPr>
-          <w:p/>
-        </w:tc>
-        <w:tc>
-          <w:tcPr>
-            <w:tcW w:w="2338" w:type="dxa"/>
-          </w:tcPr>
-          <w:p/>
-        </w:tc>
-        <w:tc>
-          <w:tcPr>
-            <w:tcW w:w="2338" w:type="dxa"/>
-          </w:tcPr>
-          <w:p/>
-        </w:tc>
-      </w:tr>
-      <w:tr>
-        <w:tc>
-          <w:tcPr>
-            <w:tcW w:w="2337" w:type="dxa"/>
-          </w:tcPr>
-          <w:p/>
-        </w:tc>
-        <w:tc>
-          <w:tcPr>
-            <w:tcW w:w="2337" w:type="dxa"/>
-          </w:tcPr>
-          <w:p/>
-        </w:tc>
-        <w:tc>
-          <w:tcPr>
-            <w:tcW w:w="2338" w:type="dxa"/>
-          </w:tcPr>
-          <w:p/>
-        </w:tc>
-        <w:tc>
-          <w:tcPr>
-            <w:tcW w:w="2338" w:type="dxa"/>
-          </w:tcPr>
-          <w:p/>
-        </w:tc>
-      </w:tr>
     </w:tbl>
-    <w:p>
-      <w:pPr>
-        <w:rPr>
-          <w:rFonts w:cstheme="minorHAnsi"/>
-          <w:b/>
-          <w:color w:val="000000" w:themeColor="text1"/>
-          <w:sz w:val="56"/>
-          <w:szCs w:val="56"/>
-          <w:shd w:val="clear" w:color="auto" w:fill="FFFFFF"/>
-        </w:rPr>
-      </w:pPr>
-    </w:p>
     <w:p>
       <w:pPr>
         <w:rPr>
@@ -3869,6 +2757,7 @@
           </w:tcPr>
           <w:p>
             <w:r>
+              <w:lastRenderedPageBreak/>
               <w:t>update</w:t>
             </w:r>
           </w:p>
@@ -4197,7 +3086,6 @@
           </w:tcPr>
           <w:p>
             <w:r>
-              <w:lastRenderedPageBreak/>
               <w:t>Bank Name</w:t>
             </w:r>
           </w:p>
@@ -4930,6 +3818,18 @@
       <w:u w:val="single"/>
     </w:rPr>
   </w:style>
+  <w:style w:type="character" w:styleId="FollowedHyperlink">
+    <w:name w:val="FollowedHyperlink"/>
+    <w:basedOn w:val="DefaultParagraphFont"/>
+    <w:uiPriority w:val="99"/>
+    <w:semiHidden/>
+    <w:unhideWhenUsed/>
+    <w:rsid w:val="000519ED"/>
+    <w:rPr>
+      <w:color w:val="954F72" w:themeColor="followedHyperlink"/>
+      <w:u w:val="single"/>
+    </w:rPr>
+  </w:style>
 </w:styles>
 </file>
 

</xml_diff>